<commit_message>
15. React Router - Data Loading - 100%
</commit_message>
<xml_diff>
--- a/15. React Router - Data Loading/Notes.docx
+++ b/15. React Router - Data Loading/Notes.docx
@@ -412,6 +412,9 @@
     </w:p>
     <w:p>
       <w:r>
+        <w:rPr>
+          <w:noProof/>
+        </w:rPr>
         <w:lastRenderedPageBreak/>
         <w:drawing>
           <wp:inline distT="0" distB="0" distL="0" distR="0" wp14:anchorId="5D9D79DA" wp14:editId="7D588FE9">
@@ -594,6 +597,9 @@
     </w:p>
     <w:p>
       <w:r>
+        <w:rPr>
+          <w:noProof/>
+        </w:rPr>
         <w:drawing>
           <wp:inline distT="0" distB="0" distL="0" distR="0" wp14:anchorId="4995D72E" wp14:editId="146CCB2B">
             <wp:extent cx="5286375" cy="1230099"/>
@@ -655,6 +661,9 @@
     </w:p>
     <w:p>
       <w:r>
+        <w:rPr>
+          <w:noProof/>
+        </w:rPr>
         <w:drawing>
           <wp:inline distT="0" distB="0" distL="0" distR="0" wp14:anchorId="2CBAE0BA" wp14:editId="184C0A94">
             <wp:extent cx="3100388" cy="1178315"/>
@@ -716,6 +725,9 @@
     </w:p>
     <w:p>
       <w:r>
+        <w:rPr>
+          <w:noProof/>
+        </w:rPr>
         <w:lastRenderedPageBreak/>
         <w:drawing>
           <wp:inline distT="0" distB="0" distL="0" distR="0" wp14:anchorId="383E7C6C" wp14:editId="50381EF7">
@@ -953,6 +965,9 @@
     </w:p>
     <w:p>
       <w:r>
+        <w:rPr>
+          <w:noProof/>
+        </w:rPr>
         <w:drawing>
           <wp:inline distT="0" distB="0" distL="0" distR="0" wp14:anchorId="1408BA82" wp14:editId="2DE7B95C">
             <wp:extent cx="4315427" cy="2734057"/>
@@ -1074,6 +1089,9 @@
         <w:t xml:space="preserve"> </w:t>
       </w:r>
       <w:r>
+        <w:rPr>
+          <w:noProof/>
+        </w:rPr>
         <w:drawing>
           <wp:inline distT="0" distB="0" distL="0" distR="0" wp14:anchorId="20B1BF84" wp14:editId="38371697">
             <wp:extent cx="4150519" cy="1241126"/>
@@ -1150,6 +1168,9 @@
     </w:p>
     <w:p>
       <w:r>
+        <w:rPr>
+          <w:noProof/>
+        </w:rPr>
         <w:drawing>
           <wp:inline distT="0" distB="0" distL="0" distR="0" wp14:anchorId="78ED1078" wp14:editId="5554857B">
             <wp:extent cx="3979069" cy="2292216"/>
@@ -1328,6 +1349,9 @@
     </w:p>
     <w:p>
       <w:r>
+        <w:rPr>
+          <w:noProof/>
+        </w:rPr>
         <w:drawing>
           <wp:inline distT="0" distB="0" distL="0" distR="0" wp14:anchorId="02A71B45" wp14:editId="07B3DE62">
             <wp:extent cx="3107531" cy="1625578"/>
@@ -1386,6 +1410,9 @@
     </w:p>
     <w:p>
       <w:r>
+        <w:rPr>
+          <w:noProof/>
+        </w:rPr>
         <w:drawing>
           <wp:inline distT="0" distB="0" distL="0" distR="0" wp14:anchorId="2E24D1E7" wp14:editId="5CA6AD6A">
             <wp:extent cx="4505954" cy="1171739"/>
@@ -1447,6 +1474,9 @@
     </w:p>
     <w:p>
       <w:r>
+        <w:rPr>
+          <w:noProof/>
+        </w:rPr>
         <w:drawing>
           <wp:inline distT="0" distB="0" distL="0" distR="0" wp14:anchorId="55A45256" wp14:editId="76706291">
             <wp:extent cx="4307681" cy="1361879"/>
@@ -1790,6 +1820,655 @@
         <w:t>, so we can access some params</w:t>
       </w:r>
     </w:p>
+    <w:p>
+      <w:pPr>
+        <w:pStyle w:val="ListParagraph"/>
+        <w:numPr>
+          <w:ilvl w:val="1"/>
+          <w:numId w:val="7"/>
+        </w:numPr>
+      </w:pPr>
+      <w:r>
+        <w:t xml:space="preserve">To access the </w:t>
+      </w:r>
+      <w:r>
+        <w:rPr>
+          <w:b/>
+          <w:bCs/>
+        </w:rPr>
+        <w:t>formData:</w:t>
+      </w:r>
+    </w:p>
+    <w:p>
+      <w:pPr>
+        <w:pStyle w:val="ListParagraph"/>
+        <w:numPr>
+          <w:ilvl w:val="2"/>
+          <w:numId w:val="7"/>
+        </w:numPr>
+      </w:pPr>
+      <w:r>
+        <w:t>await request.request.formData()</w:t>
+      </w:r>
+    </w:p>
+    <w:p>
+      <w:pPr>
+        <w:pStyle w:val="ListParagraph"/>
+        <w:numPr>
+          <w:ilvl w:val="2"/>
+          <w:numId w:val="7"/>
+        </w:numPr>
+      </w:pPr>
+      <w:r>
+        <w:t>Object.fromEntries(formData)</w:t>
+      </w:r>
+    </w:p>
+    <w:p>
+      <w:pPr>
+        <w:pStyle w:val="ListParagraph"/>
+        <w:numPr>
+          <w:ilvl w:val="2"/>
+          <w:numId w:val="7"/>
+        </w:numPr>
+      </w:pPr>
+      <w:r>
+        <w:drawing>
+          <wp:inline distT="0" distB="0" distL="0" distR="0" wp14:anchorId="054CC058" wp14:editId="4589081A">
+            <wp:extent cx="3921919" cy="1420880"/>
+            <wp:effectExtent l="0" t="0" r="2540" b="8255"/>
+            <wp:docPr id="40457882" name="Picture 1" descr="A screen shot of a computer code&#10;&#10;Description automatically generated"/>
+            <wp:cNvGraphicFramePr>
+              <a:graphicFrameLocks xmlns:a="http://schemas.openxmlformats.org/drawingml/2006/main" noChangeAspect="1"/>
+            </wp:cNvGraphicFramePr>
+            <a:graphic xmlns:a="http://schemas.openxmlformats.org/drawingml/2006/main">
+              <a:graphicData uri="http://schemas.openxmlformats.org/drawingml/2006/picture">
+                <pic:pic xmlns:pic="http://schemas.openxmlformats.org/drawingml/2006/picture">
+                  <pic:nvPicPr>
+                    <pic:cNvPr id="40457882" name="Picture 1" descr="A screen shot of a computer code&#10;&#10;Description automatically generated"/>
+                    <pic:cNvPicPr/>
+                  </pic:nvPicPr>
+                  <pic:blipFill>
+                    <a:blip r:embed="rId15"/>
+                    <a:stretch>
+                      <a:fillRect/>
+                    </a:stretch>
+                  </pic:blipFill>
+                  <pic:spPr>
+                    <a:xfrm>
+                      <a:off x="0" y="0"/>
+                      <a:ext cx="3928739" cy="1423351"/>
+                    </a:xfrm>
+                    <a:prstGeom prst="rect">
+                      <a:avLst/>
+                    </a:prstGeom>
+                  </pic:spPr>
+                </pic:pic>
+              </a:graphicData>
+            </a:graphic>
+          </wp:inline>
+        </w:drawing>
+      </w:r>
+    </w:p>
+    <w:p>
+      <w:pPr>
+        <w:pStyle w:val="ListParagraph"/>
+        <w:numPr>
+          <w:ilvl w:val="1"/>
+          <w:numId w:val="7"/>
+        </w:numPr>
+        <w:jc w:val="both"/>
+      </w:pPr>
+      <w:r>
+        <w:t xml:space="preserve">To add the </w:t>
+      </w:r>
+      <w:r>
+        <w:rPr>
+          <w:b/>
+          <w:bCs/>
+        </w:rPr>
+        <w:t>cart</w:t>
+      </w:r>
+      <w:r>
+        <w:t>, we are using a hidden input</w:t>
+      </w:r>
+      <w:r>
+        <w:t xml:space="preserve"> and pass the cart array as a </w:t>
+      </w:r>
+      <w:r>
+        <w:rPr>
+          <w:b/>
+          <w:bCs/>
+        </w:rPr>
+        <w:t>stringify JSON</w:t>
+      </w:r>
+    </w:p>
+    <w:p>
+      <w:pPr>
+        <w:pStyle w:val="ListParagraph"/>
+        <w:numPr>
+          <w:ilvl w:val="2"/>
+          <w:numId w:val="7"/>
+        </w:numPr>
+        <w:jc w:val="both"/>
+      </w:pPr>
+      <w:r>
+        <w:drawing>
+          <wp:inline distT="0" distB="0" distL="0" distR="0" wp14:anchorId="7A39036F" wp14:editId="5FBE68E5">
+            <wp:extent cx="5458587" cy="838317"/>
+            <wp:effectExtent l="0" t="0" r="8890" b="0"/>
+            <wp:docPr id="1991463036" name="Picture 1" descr="A screen shot of a computer&#10;&#10;Description automatically generated"/>
+            <wp:cNvGraphicFramePr>
+              <a:graphicFrameLocks xmlns:a="http://schemas.openxmlformats.org/drawingml/2006/main" noChangeAspect="1"/>
+            </wp:cNvGraphicFramePr>
+            <a:graphic xmlns:a="http://schemas.openxmlformats.org/drawingml/2006/main">
+              <a:graphicData uri="http://schemas.openxmlformats.org/drawingml/2006/picture">
+                <pic:pic xmlns:pic="http://schemas.openxmlformats.org/drawingml/2006/picture">
+                  <pic:nvPicPr>
+                    <pic:cNvPr id="1991463036" name="Picture 1" descr="A screen shot of a computer&#10;&#10;Description automatically generated"/>
+                    <pic:cNvPicPr/>
+                  </pic:nvPicPr>
+                  <pic:blipFill>
+                    <a:blip r:embed="rId16"/>
+                    <a:stretch>
+                      <a:fillRect/>
+                    </a:stretch>
+                  </pic:blipFill>
+                  <pic:spPr>
+                    <a:xfrm>
+                      <a:off x="0" y="0"/>
+                      <a:ext cx="5458587" cy="838317"/>
+                    </a:xfrm>
+                    <a:prstGeom prst="rect">
+                      <a:avLst/>
+                    </a:prstGeom>
+                  </pic:spPr>
+                </pic:pic>
+              </a:graphicData>
+            </a:graphic>
+          </wp:inline>
+        </w:drawing>
+      </w:r>
+    </w:p>
+    <w:p>
+      <w:pPr>
+        <w:pStyle w:val="ListParagraph"/>
+        <w:numPr>
+          <w:ilvl w:val="1"/>
+          <w:numId w:val="7"/>
+        </w:numPr>
+        <w:jc w:val="both"/>
+      </w:pPr>
+      <w:r>
+        <w:t xml:space="preserve">Back in the </w:t>
+      </w:r>
+      <w:r>
+        <w:rPr>
+          <w:b/>
+          <w:bCs/>
+        </w:rPr>
+        <w:t>action</w:t>
+      </w:r>
+      <w:r>
+        <w:t>, we have to model the data that is sent to the server a bit</w:t>
+      </w:r>
+    </w:p>
+    <w:p>
+      <w:pPr>
+        <w:pStyle w:val="ListParagraph"/>
+        <w:numPr>
+          <w:ilvl w:val="2"/>
+          <w:numId w:val="7"/>
+        </w:numPr>
+        <w:jc w:val="both"/>
+      </w:pPr>
+      <w:r>
+        <w:t xml:space="preserve">Cart </w:t>
+      </w:r>
+      <w:r>
+        <w:sym w:font="Wingdings" w:char="F0E0"/>
+      </w:r>
+      <w:r>
+        <w:t xml:space="preserve"> back to Object type</w:t>
+      </w:r>
+    </w:p>
+    <w:p>
+      <w:pPr>
+        <w:pStyle w:val="ListParagraph"/>
+        <w:numPr>
+          <w:ilvl w:val="2"/>
+          <w:numId w:val="7"/>
+        </w:numPr>
+        <w:jc w:val="both"/>
+      </w:pPr>
+      <w:r>
+        <w:t xml:space="preserve">Priority </w:t>
+      </w:r>
+      <w:r>
+        <w:sym w:font="Wingdings" w:char="F0E0"/>
+      </w:r>
+      <w:r>
+        <w:t xml:space="preserve"> always present</w:t>
+      </w:r>
+    </w:p>
+    <w:p>
+      <w:pPr>
+        <w:pStyle w:val="ListParagraph"/>
+        <w:numPr>
+          <w:ilvl w:val="1"/>
+          <w:numId w:val="7"/>
+        </w:numPr>
+      </w:pPr>
+      <w:r>
+        <w:t xml:space="preserve">We call the </w:t>
+      </w:r>
+      <w:r>
+        <w:rPr>
+          <w:b/>
+          <w:bCs/>
+        </w:rPr>
+        <w:t xml:space="preserve">createOrder() </w:t>
+      </w:r>
+      <w:r>
+        <w:t xml:space="preserve"> from the apiRestaurant</w:t>
+      </w:r>
+    </w:p>
+    <w:p>
+      <w:pPr>
+        <w:pStyle w:val="ListParagraph"/>
+        <w:numPr>
+          <w:ilvl w:val="2"/>
+          <w:numId w:val="7"/>
+        </w:numPr>
+      </w:pPr>
+      <w:r>
+        <w:t xml:space="preserve">This returns the </w:t>
+      </w:r>
+      <w:r>
+        <w:rPr>
+          <w:b/>
+          <w:bCs/>
+        </w:rPr>
+        <w:t>newly created order</w:t>
+      </w:r>
+      <w:r>
+        <w:t xml:space="preserve"> </w:t>
+      </w:r>
+      <w:r>
+        <w:sym w:font="Wingdings" w:char="F0E0"/>
+      </w:r>
+      <w:r>
+        <w:t xml:space="preserve"> newOrder = await createOrder(order)</w:t>
+      </w:r>
+    </w:p>
+    <w:p>
+      <w:pPr>
+        <w:pStyle w:val="ListParagraph"/>
+        <w:numPr>
+          <w:ilvl w:val="1"/>
+          <w:numId w:val="7"/>
+        </w:numPr>
+      </w:pPr>
+      <w:r>
+        <w:t xml:space="preserve">We want to immediately </w:t>
+      </w:r>
+      <w:r>
+        <w:rPr>
+          <w:b/>
+          <w:bCs/>
+        </w:rPr>
+        <w:t xml:space="preserve">redirect </w:t>
+      </w:r>
+      <w:r>
+        <w:t>to the /order/newId to show the user the order details</w:t>
+      </w:r>
+    </w:p>
+    <w:p>
+      <w:pPr>
+        <w:pStyle w:val="ListParagraph"/>
+        <w:numPr>
+          <w:ilvl w:val="2"/>
+          <w:numId w:val="7"/>
+        </w:numPr>
+      </w:pPr>
+      <w:r>
+        <w:lastRenderedPageBreak/>
+        <w:t xml:space="preserve">We programmatically navigate to </w:t>
+      </w:r>
+      <w:r>
+        <w:rPr>
+          <w:b/>
+          <w:bCs/>
+        </w:rPr>
+        <w:t>/order/newId</w:t>
+      </w:r>
+      <w:r>
+        <w:t xml:space="preserve"> using </w:t>
+      </w:r>
+      <w:r>
+        <w:rPr>
+          <w:b/>
+          <w:bCs/>
+        </w:rPr>
+        <w:t>redirect (a new function)</w:t>
+      </w:r>
+    </w:p>
+    <w:p>
+      <w:r>
+        <w:drawing>
+          <wp:inline distT="0" distB="0" distL="0" distR="0" wp14:anchorId="5808B6D8" wp14:editId="0B2FC22A">
+            <wp:extent cx="4782217" cy="4134427"/>
+            <wp:effectExtent l="0" t="0" r="0" b="0"/>
+            <wp:docPr id="782487793" name="Picture 1" descr="A screen shot of a computer code&#10;&#10;Description automatically generated"/>
+            <wp:cNvGraphicFramePr>
+              <a:graphicFrameLocks xmlns:a="http://schemas.openxmlformats.org/drawingml/2006/main" noChangeAspect="1"/>
+            </wp:cNvGraphicFramePr>
+            <a:graphic xmlns:a="http://schemas.openxmlformats.org/drawingml/2006/main">
+              <a:graphicData uri="http://schemas.openxmlformats.org/drawingml/2006/picture">
+                <pic:pic xmlns:pic="http://schemas.openxmlformats.org/drawingml/2006/picture">
+                  <pic:nvPicPr>
+                    <pic:cNvPr id="782487793" name="Picture 1" descr="A screen shot of a computer code&#10;&#10;Description automatically generated"/>
+                    <pic:cNvPicPr/>
+                  </pic:nvPicPr>
+                  <pic:blipFill>
+                    <a:blip r:embed="rId17"/>
+                    <a:stretch>
+                      <a:fillRect/>
+                    </a:stretch>
+                  </pic:blipFill>
+                  <pic:spPr>
+                    <a:xfrm>
+                      <a:off x="0" y="0"/>
+                      <a:ext cx="4782217" cy="4134427"/>
+                    </a:xfrm>
+                    <a:prstGeom prst="rect">
+                      <a:avLst/>
+                    </a:prstGeom>
+                  </pic:spPr>
+                </pic:pic>
+              </a:graphicData>
+            </a:graphic>
+          </wp:inline>
+        </w:drawing>
+      </w:r>
+    </w:p>
+    <w:p>
+      <w:pPr>
+        <w:pStyle w:val="Heading1"/>
+      </w:pPr>
+      <w:r>
+        <w:t>Form Error Handling</w:t>
+      </w:r>
+    </w:p>
+    <w:p>
+      <w:pPr>
+        <w:pStyle w:val="ListParagraph"/>
+        <w:numPr>
+          <w:ilvl w:val="0"/>
+          <w:numId w:val="2"/>
+        </w:numPr>
+      </w:pPr>
+      <w:r>
+        <w:t xml:space="preserve">We can use the </w:t>
+      </w:r>
+      <w:r>
+        <w:rPr>
+          <w:b/>
+          <w:bCs/>
+        </w:rPr>
+        <w:t>action</w:t>
+      </w:r>
+      <w:r>
+        <w:t xml:space="preserve"> to check is the form inputs are correct or not</w:t>
+      </w:r>
+    </w:p>
+    <w:p>
+      <w:pPr>
+        <w:pStyle w:val="ListParagraph"/>
+        <w:numPr>
+          <w:ilvl w:val="0"/>
+          <w:numId w:val="2"/>
+        </w:numPr>
+      </w:pPr>
+      <w:r>
+        <w:t xml:space="preserve">We create an </w:t>
+      </w:r>
+      <w:r>
+        <w:rPr>
+          <w:b/>
+          <w:bCs/>
+        </w:rPr>
+        <w:t>errors Object</w:t>
+      </w:r>
+      <w:r>
+        <w:t xml:space="preserve"> where we check and store for all the Errors that might appear in the F</w:t>
+      </w:r>
+      <w:r>
+        <w:t>o</w:t>
+      </w:r>
+      <w:r>
+        <w:t>rm</w:t>
+      </w:r>
+    </w:p>
+    <w:p>
+      <w:r>
+        <w:drawing>
+          <wp:inline distT="0" distB="0" distL="0" distR="0" wp14:anchorId="5485B270" wp14:editId="50700D7C">
+            <wp:extent cx="5943600" cy="1711960"/>
+            <wp:effectExtent l="0" t="0" r="0" b="2540"/>
+            <wp:docPr id="20318966" name="Picture 1" descr="A screen shot of a computer&#10;&#10;Description automatically generated"/>
+            <wp:cNvGraphicFramePr>
+              <a:graphicFrameLocks xmlns:a="http://schemas.openxmlformats.org/drawingml/2006/main" noChangeAspect="1"/>
+            </wp:cNvGraphicFramePr>
+            <a:graphic xmlns:a="http://schemas.openxmlformats.org/drawingml/2006/main">
+              <a:graphicData uri="http://schemas.openxmlformats.org/drawingml/2006/picture">
+                <pic:pic xmlns:pic="http://schemas.openxmlformats.org/drawingml/2006/picture">
+                  <pic:nvPicPr>
+                    <pic:cNvPr id="20318966" name="Picture 1" descr="A screen shot of a computer&#10;&#10;Description automatically generated"/>
+                    <pic:cNvPicPr/>
+                  </pic:nvPicPr>
+                  <pic:blipFill>
+                    <a:blip r:embed="rId18"/>
+                    <a:stretch>
+                      <a:fillRect/>
+                    </a:stretch>
+                  </pic:blipFill>
+                  <pic:spPr>
+                    <a:xfrm>
+                      <a:off x="0" y="0"/>
+                      <a:ext cx="5943600" cy="1711960"/>
+                    </a:xfrm>
+                    <a:prstGeom prst="rect">
+                      <a:avLst/>
+                    </a:prstGeom>
+                  </pic:spPr>
+                </pic:pic>
+              </a:graphicData>
+            </a:graphic>
+          </wp:inline>
+        </w:drawing>
+      </w:r>
+    </w:p>
+    <w:p>
+      <w:pPr>
+        <w:pStyle w:val="ListParagraph"/>
+        <w:numPr>
+          <w:ilvl w:val="0"/>
+          <w:numId w:val="2"/>
+        </w:numPr>
+      </w:pPr>
+      <w:r>
+        <w:t xml:space="preserve">If the </w:t>
+      </w:r>
+      <w:r>
+        <w:rPr>
+          <w:b/>
+          <w:bCs/>
+        </w:rPr>
+        <w:t xml:space="preserve">Errors Object </w:t>
+      </w:r>
+      <w:r>
+        <w:t xml:space="preserve">has some keys (length &gt; 0), then we actually </w:t>
+      </w:r>
+      <w:r>
+        <w:rPr>
+          <w:b/>
+          <w:bCs/>
+        </w:rPr>
+        <w:t xml:space="preserve">return that error object </w:t>
+      </w:r>
+    </w:p>
+    <w:p>
+      <w:pPr>
+        <w:pStyle w:val="ListParagraph"/>
+        <w:numPr>
+          <w:ilvl w:val="1"/>
+          <w:numId w:val="2"/>
+        </w:numPr>
+      </w:pPr>
+      <w:r>
+        <w:t>Like this, we Stop the creation of a new order if there are errors</w:t>
+      </w:r>
+    </w:p>
+    <w:p>
+      <w:pPr>
+        <w:pStyle w:val="ListParagraph"/>
+        <w:numPr>
+          <w:ilvl w:val="0"/>
+          <w:numId w:val="2"/>
+        </w:numPr>
+      </w:pPr>
+      <w:r>
+        <w:lastRenderedPageBreak/>
+        <w:t xml:space="preserve">We can access that </w:t>
+      </w:r>
+      <w:r>
+        <w:rPr>
+          <w:b/>
+          <w:bCs/>
+        </w:rPr>
+        <w:t xml:space="preserve">Error Object </w:t>
+      </w:r>
+      <w:r>
+        <w:t xml:space="preserve"> inside the </w:t>
+      </w:r>
+      <w:r>
+        <w:rPr>
+          <w:b/>
+          <w:bCs/>
+        </w:rPr>
+        <w:t xml:space="preserve">component </w:t>
+      </w:r>
+      <w:r>
+        <w:t xml:space="preserve">using the </w:t>
+      </w:r>
+      <w:r>
+        <w:rPr>
+          <w:b/>
+          <w:bCs/>
+        </w:rPr>
+        <w:t>useActionData() hook;</w:t>
+      </w:r>
+    </w:p>
+    <w:p>
+      <w:r>
+        <w:drawing>
+          <wp:inline distT="0" distB="0" distL="0" distR="0" wp14:anchorId="08EFE9AD" wp14:editId="614B754F">
+            <wp:extent cx="5943600" cy="1217930"/>
+            <wp:effectExtent l="0" t="0" r="0" b="1270"/>
+            <wp:docPr id="107757140" name="Picture 1" descr="A screen shot of a computer program&#10;&#10;Description automatically generated"/>
+            <wp:cNvGraphicFramePr>
+              <a:graphicFrameLocks xmlns:a="http://schemas.openxmlformats.org/drawingml/2006/main" noChangeAspect="1"/>
+            </wp:cNvGraphicFramePr>
+            <a:graphic xmlns:a="http://schemas.openxmlformats.org/drawingml/2006/main">
+              <a:graphicData uri="http://schemas.openxmlformats.org/drawingml/2006/picture">
+                <pic:pic xmlns:pic="http://schemas.openxmlformats.org/drawingml/2006/picture">
+                  <pic:nvPicPr>
+                    <pic:cNvPr id="107757140" name="Picture 1" descr="A screen shot of a computer program&#10;&#10;Description automatically generated"/>
+                    <pic:cNvPicPr/>
+                  </pic:nvPicPr>
+                  <pic:blipFill>
+                    <a:blip r:embed="rId19"/>
+                    <a:stretch>
+                      <a:fillRect/>
+                    </a:stretch>
+                  </pic:blipFill>
+                  <pic:spPr>
+                    <a:xfrm>
+                      <a:off x="0" y="0"/>
+                      <a:ext cx="5943600" cy="1217930"/>
+                    </a:xfrm>
+                    <a:prstGeom prst="rect">
+                      <a:avLst/>
+                    </a:prstGeom>
+                  </pic:spPr>
+                </pic:pic>
+              </a:graphicData>
+            </a:graphic>
+          </wp:inline>
+        </w:drawing>
+      </w:r>
+    </w:p>
+    <w:p>
+      <w:pPr>
+        <w:pStyle w:val="ListParagraph"/>
+        <w:numPr>
+          <w:ilvl w:val="0"/>
+          <w:numId w:val="2"/>
+        </w:numPr>
+      </w:pPr>
+      <w:r>
+        <w:t xml:space="preserve">We use this to </w:t>
+      </w:r>
+      <w:r>
+        <w:rPr>
+          <w:b/>
+          <w:bCs/>
+        </w:rPr>
+        <w:t xml:space="preserve">display the error </w:t>
+      </w:r>
+      <w:r>
+        <w:t xml:space="preserve"> in the Form </w:t>
+      </w:r>
+    </w:p>
+    <w:p>
+      <w:r>
+        <w:drawing>
+          <wp:inline distT="0" distB="0" distL="0" distR="0" wp14:anchorId="5274005D" wp14:editId="473ECF9E">
+            <wp:extent cx="5353797" cy="1867161"/>
+            <wp:effectExtent l="0" t="0" r="0" b="0"/>
+            <wp:docPr id="1004430985" name="Picture 1"/>
+            <wp:cNvGraphicFramePr>
+              <a:graphicFrameLocks xmlns:a="http://schemas.openxmlformats.org/drawingml/2006/main" noChangeAspect="1"/>
+            </wp:cNvGraphicFramePr>
+            <a:graphic xmlns:a="http://schemas.openxmlformats.org/drawingml/2006/main">
+              <a:graphicData uri="http://schemas.openxmlformats.org/drawingml/2006/picture">
+                <pic:pic xmlns:pic="http://schemas.openxmlformats.org/drawingml/2006/picture">
+                  <pic:nvPicPr>
+                    <pic:cNvPr id="1004430985" name=""/>
+                    <pic:cNvPicPr/>
+                  </pic:nvPicPr>
+                  <pic:blipFill>
+                    <a:blip r:embed="rId20"/>
+                    <a:stretch>
+                      <a:fillRect/>
+                    </a:stretch>
+                  </pic:blipFill>
+                  <pic:spPr>
+                    <a:xfrm>
+                      <a:off x="0" y="0"/>
+                      <a:ext cx="5353797" cy="1867161"/>
+                    </a:xfrm>
+                    <a:prstGeom prst="rect">
+                      <a:avLst/>
+                    </a:prstGeom>
+                  </pic:spPr>
+                </pic:pic>
+              </a:graphicData>
+            </a:graphic>
+          </wp:inline>
+        </w:drawing>
+      </w:r>
+    </w:p>
     <w:sectPr>
       <w:pgSz w:w="12240" w:h="15840"/>
       <w:pgMar w:top="1440" w:right="1440" w:bottom="1440" w:left="1440" w:header="720" w:footer="720" w:gutter="0"/>
@@ -2005,7 +2684,7 @@
         <w:ind w:left="1440" w:hanging="360"/>
       </w:pPr>
     </w:lvl>
-    <w:lvl w:ilvl="2" w:tplc="0409001B" w:tentative="1">
+    <w:lvl w:ilvl="2" w:tplc="0409001B">
       <w:start w:val="1"/>
       <w:numFmt w:val="lowerRoman"/>
       <w:lvlText w:val="%3."/>

</xml_diff>

<commit_message>
16. Tailwind Css - 60%
</commit_message>
<xml_diff>
--- a/15. React Router - Data Loading/Notes.docx
+++ b/15. React Router - Data Loading/Notes.docx
@@ -2433,10 +2433,10 @@
     <w:p>
       <w:r>
         <w:drawing>
-          <wp:inline distT="0" distB="0" distL="0" distR="0" wp14:anchorId="5274005D" wp14:editId="473ECF9E">
+          <wp:inline distT="0" distB="0" distL="0" distR="0" wp14:anchorId="5274005D" wp14:editId="398B9DD5">
             <wp:extent cx="5353797" cy="1867161"/>
             <wp:effectExtent l="0" t="0" r="0" b="0"/>
-            <wp:docPr id="1004430985" name="Picture 1"/>
+            <wp:docPr id="1004430985" name="Picture 1" descr="A screen shot of a computer code&#10;&#10;Description automatically generated"/>
             <wp:cNvGraphicFramePr>
               <a:graphicFrameLocks xmlns:a="http://schemas.openxmlformats.org/drawingml/2006/main" noChangeAspect="1"/>
             </wp:cNvGraphicFramePr>
@@ -2444,7 +2444,7 @@
               <a:graphicData uri="http://schemas.openxmlformats.org/drawingml/2006/picture">
                 <pic:pic xmlns:pic="http://schemas.openxmlformats.org/drawingml/2006/picture">
                   <pic:nvPicPr>
-                    <pic:cNvPr id="1004430985" name=""/>
+                    <pic:cNvPr id="1004430985" name="Picture 1" descr="A screen shot of a computer code&#10;&#10;Description automatically generated"/>
                     <pic:cNvPicPr/>
                   </pic:nvPicPr>
                   <pic:blipFill>

</xml_diff>